<commit_message>
added group project as submodule
</commit_message>
<xml_diff>
--- a/hw2/01 - Conceptual Overview - Template.docx
+++ b/hw2/01 - Conceptual Overview - Template.docx
@@ -7,7 +7,7 @@
         <w:pStyle w:val="Heading1"/>
       </w:pPr>
       <w:r>
-        <w:t>(Name of your distributed application)</w:t>
+        <w:t>Games with Friends</w:t>
       </w:r>
     </w:p>
     <w:p>
@@ -39,105 +39,120 @@
     <w:p>
       <w:pPr>
         <w:ind w:left="360"/>
-        <w:rPr>
-          <w:i/>
-        </w:rPr>
-      </w:pPr>
-      <w:r>
-        <w:rPr>
-          <w:i/>
-        </w:rPr>
-        <w:t xml:space="preserve">This is a brief introduction to the </w:t>
-      </w:r>
-      <w:r>
-        <w:rPr>
-          <w:i/>
-        </w:rPr>
-        <w:t>proposed distributed application</w:t>
-      </w:r>
-      <w:r>
-        <w:rPr>
-          <w:i/>
-        </w:rPr>
-        <w:t xml:space="preserve"> that </w:t>
-      </w:r>
-      <w:r>
-        <w:rPr>
-          <w:i/>
-        </w:rPr>
-        <w:t>your group want to build.  It should describe</w:t>
-      </w:r>
-      <w:r>
-        <w:rPr>
-          <w:i/>
-        </w:rPr>
-        <w:t xml:space="preserve"> the context of the proposed system, the problem it addresses, and how the proposed system will solve that problem.</w:t>
-      </w:r>
-      <w:r>
-        <w:rPr>
-          <w:i/>
-        </w:rPr>
-        <w:t xml:space="preserve">  It should also explain how it meets the project-selection criteria.  Finally,</w:t>
-      </w:r>
-      <w:r>
-        <w:rPr>
-          <w:i/>
-        </w:rPr>
-        <w:t xml:space="preserve"> </w:t>
-      </w:r>
-      <w:r>
-        <w:rPr>
-          <w:i/>
-        </w:rPr>
-        <w:t>i</w:t>
-      </w:r>
-      <w:r>
-        <w:rPr>
-          <w:i/>
-        </w:rPr>
-        <w:t>dentify any resources that your group might to complete the project.</w:t>
-      </w:r>
-      <w:r>
-        <w:rPr>
-          <w:i/>
-        </w:rPr>
-        <w:t xml:space="preserve"> </w:t>
-      </w:r>
-      <w:r>
-        <w:rPr>
-          <w:i/>
-        </w:rPr>
-        <w:t xml:space="preserve"> </w:t>
-      </w:r>
-      <w:r>
-        <w:rPr>
-          <w:i/>
-        </w:rPr>
-        <w:t xml:space="preserve"> </w:t>
-      </w:r>
-      <w:r>
-        <w:rPr>
-          <w:i/>
-        </w:rPr>
-        <w:t>This section</w:t>
-      </w:r>
-      <w:r>
-        <w:rPr>
-          <w:i/>
-        </w:rPr>
-        <w:t xml:space="preserve"> should be less than </w:t>
-      </w:r>
-      <w:r>
-        <w:rPr>
-          <w:i/>
-        </w:rPr>
-        <w:t>one</w:t>
-      </w:r>
-      <w:r>
-        <w:rPr>
-          <w:i/>
-        </w:rPr>
-        <w:t xml:space="preserve"> page.</w:t>
+      </w:pPr>
+      <w:r>
+        <w:t xml:space="preserve">We intend to build a distributed application that will allow multiple users to play one of three popular board games.  </w:t>
+      </w:r>
+      <w:r>
+        <w:t xml:space="preserve">A player may choose to play Yahtzee, Battleship or Clue and will </w:t>
+      </w:r>
+      <w:proofErr w:type="gramStart"/>
+      <w:r>
+        <w:t>be connected with</w:t>
+      </w:r>
+      <w:proofErr w:type="gramEnd"/>
+      <w:r>
+        <w:t xml:space="preserve"> other players also wanting to play the same game. Some of the key feature</w:t>
+      </w:r>
+      <w:bookmarkStart w:id="0" w:name="_GoBack"/>
+      <w:bookmarkEnd w:id="0"/>
+      <w:r>
+        <w:t>s of the system include:</w:t>
+      </w:r>
+    </w:p>
+    <w:p>
+      <w:pPr>
+        <w:pStyle w:val="ListParagraph"/>
+        <w:numPr>
+          <w:ilvl w:val="0"/>
+          <w:numId w:val="2"/>
+        </w:numPr>
+      </w:pPr>
+      <w:r>
+        <w:t>Viewing general statics for each user</w:t>
+      </w:r>
+    </w:p>
+    <w:p>
+      <w:pPr>
+        <w:pStyle w:val="ListParagraph"/>
+        <w:numPr>
+          <w:ilvl w:val="0"/>
+          <w:numId w:val="2"/>
+        </w:numPr>
+      </w:pPr>
+      <w:r>
+        <w:t>Ability to choose one of three games</w:t>
+      </w:r>
+    </w:p>
+    <w:p>
+      <w:pPr>
+        <w:pStyle w:val="ListParagraph"/>
+        <w:numPr>
+          <w:ilvl w:val="0"/>
+          <w:numId w:val="2"/>
+        </w:numPr>
+      </w:pPr>
+      <w:r>
+        <w:t>There is no limit to the number of players using the system</w:t>
+      </w:r>
+    </w:p>
+    <w:p>
+      <w:pPr>
+        <w:pStyle w:val="ListParagraph"/>
+        <w:numPr>
+          <w:ilvl w:val="0"/>
+          <w:numId w:val="2"/>
+        </w:numPr>
+      </w:pPr>
+      <w:r>
+        <w:t>Ability to start another game or choose a different game</w:t>
+      </w:r>
+    </w:p>
+    <w:p>
+      <w:pPr>
+        <w:pStyle w:val="ListParagraph"/>
+        <w:numPr>
+          <w:ilvl w:val="0"/>
+          <w:numId w:val="2"/>
+        </w:numPr>
+      </w:pPr>
+      <w:r>
+        <w:t>When specific game is full, new game is created for additional players</w:t>
+      </w:r>
+    </w:p>
+    <w:p>
+      <w:pPr>
+        <w:pStyle w:val="ListParagraph"/>
+        <w:numPr>
+          <w:ilvl w:val="0"/>
+          <w:numId w:val="2"/>
+        </w:numPr>
+      </w:pPr>
+      <w:r>
+        <w:t>When a player drops out it is counted as a forfeit</w:t>
+      </w:r>
+    </w:p>
+    <w:p>
+      <w:pPr>
+        <w:pStyle w:val="ListParagraph"/>
+        <w:numPr>
+          <w:ilvl w:val="0"/>
+          <w:numId w:val="2"/>
+        </w:numPr>
+      </w:pPr>
+      <w:r>
+        <w:t>While in a game, player successfully plays by rules of the game</w:t>
+      </w:r>
+    </w:p>
+    <w:p>
+      <w:pPr>
+        <w:ind w:left="360"/>
+      </w:pPr>
+      <w:r>
+        <w:t xml:space="preserve">There are several key processes that are used in the overall gameplay.  A resource manager will manage and keep track of all other processes such as clients and servers.  There will be a game server for each of the three games, and at least two clients for each game, with Yahtzee being able to be played by many more.  This </w:t>
+      </w:r>
+      <w:r>
+        <w:t>will bring the total number of resources to 6 in a game of Battleship and 8 in a game of Yahtzee or Clue.</w:t>
       </w:r>
     </w:p>
     <w:p>
@@ -167,123 +182,35 @@
     <w:p>
       <w:pPr>
         <w:ind w:left="360"/>
-        <w:rPr>
-          <w:i/>
-        </w:rPr>
-      </w:pPr>
-      <w:r>
-        <w:rPr>
-          <w:i/>
-        </w:rPr>
-        <w:t xml:space="preserve">This section contains </w:t>
-      </w:r>
-      <w:r>
-        <w:rPr>
-          <w:i/>
-        </w:rPr>
-        <w:t>identifies</w:t>
-      </w:r>
-      <w:r>
-        <w:rPr>
-          <w:i/>
-        </w:rPr>
-        <w:t xml:space="preserve"> of the actors (e.g., users)</w:t>
-      </w:r>
-      <w:r>
-        <w:rPr>
-          <w:i/>
-        </w:rPr>
-        <w:t xml:space="preserve"> of the proposed system </w:t>
-      </w:r>
-      <w:r>
-        <w:rPr>
-          <w:i/>
-        </w:rPr>
-        <w:t>and their goals</w:t>
-      </w:r>
-      <w:r>
-        <w:rPr>
-          <w:i/>
-        </w:rPr>
-        <w:t>.</w:t>
-      </w:r>
-      <w:r>
-        <w:rPr>
-          <w:i/>
-        </w:rPr>
-        <w:t xml:space="preserve"> </w:t>
-      </w:r>
-      <w:r>
-        <w:rPr>
-          <w:i/>
-        </w:rPr>
-        <w:t xml:space="preserve">Context diagrams and </w:t>
-      </w:r>
-      <w:r>
-        <w:rPr>
-          <w:i/>
-        </w:rPr>
-        <w:t xml:space="preserve">UML </w:t>
-      </w:r>
-      <w:r>
-        <w:rPr>
-          <w:i/>
-        </w:rPr>
-        <w:t>Use Case diagrams</w:t>
-      </w:r>
-      <w:r>
-        <w:rPr>
-          <w:i/>
-        </w:rPr>
-        <w:t xml:space="preserve"> are good tools to help communicate these ideas</w:t>
-      </w:r>
-      <w:r>
-        <w:rPr>
-          <w:i/>
-        </w:rPr>
-        <w:t>.  Here “actor</w:t>
-      </w:r>
-      <w:r>
-        <w:rPr>
-          <w:i/>
-        </w:rPr>
-        <w:t>s” is a board term that could</w:t>
-      </w:r>
-      <w:r>
-        <w:rPr>
-          <w:i/>
-        </w:rPr>
-        <w:t xml:space="preserve"> include other software systems or hardware devices.  They can be anything outside the scope of the software you are building that has a goal relative to </w:t>
-      </w:r>
-      <w:r>
-        <w:rPr>
-          <w:i/>
-        </w:rPr>
-        <w:t>your distributed application</w:t>
-      </w:r>
-      <w:r>
-        <w:rPr>
-          <w:i/>
-        </w:rPr>
-        <w:t>.</w:t>
-      </w:r>
-      <w:r>
-        <w:rPr>
-          <w:i/>
-        </w:rPr>
-        <w:t xml:space="preserve">  This section should be less than one page.</w:t>
-      </w:r>
-    </w:p>
-    <w:p>
-      <w:bookmarkStart w:id="0" w:name="_GoBack"/>
-      <w:bookmarkEnd w:id="0"/>
+      </w:pPr>
+      <w:r>
+        <w:t>There are two main types of actors:  An Administrator actor and a Player actor.</w:t>
+      </w:r>
     </w:p>
     <w:p>
       <w:pPr>
         <w:ind w:left="360"/>
       </w:pPr>
+      <w:r>
+        <w:t>The Administrator actor will start and manage the Resource Manager.</w:t>
+      </w:r>
+    </w:p>
+    <w:p>
+      <w:pPr>
+        <w:ind w:left="360"/>
+      </w:pPr>
+      <w:r>
+        <w:t>A Player actor will be able to play a game of Yahtzee, Clue, or Battleship based on their preference.  They will be able to select a new game of their choice, play according to the rules of the selected game, and view statistics for the games played.</w:t>
+      </w:r>
+    </w:p>
+    <w:p/>
+    <w:p>
+      <w:pPr>
+        <w:ind w:left="360"/>
+      </w:pPr>
     </w:p>
     <w:sectPr>
+      <w:headerReference w:type="default" r:id="rId7"/>
       <w:pgSz w:w="12240" w:h="15840"/>
       <w:pgMar w:top="1440" w:right="1440" w:bottom="1440" w:left="1440" w:header="720" w:footer="720" w:gutter="0"/>
       <w:cols w:space="720"/>
@@ -293,9 +220,213 @@
 </w:document>
 </file>
 
+<file path=word/endnotes.xml><?xml version="1.0" encoding="utf-8"?>
+<w:endnotes xmlns:wpc="http://schemas.microsoft.com/office/word/2010/wordprocessingCanvas" xmlns:mo="http://schemas.microsoft.com/office/mac/office/2008/main" xmlns:mc="http://schemas.openxmlformats.org/markup-compatibility/2006" xmlns:mv="urn:schemas-microsoft-com:mac:vml" xmlns:o="urn:schemas-microsoft-com:office:office" xmlns:r="http://schemas.openxmlformats.org/officeDocument/2006/relationships" xmlns:m="http://schemas.openxmlformats.org/officeDocument/2006/math" xmlns:v="urn:schemas-microsoft-com:vml" xmlns:wp14="http://schemas.microsoft.com/office/word/2010/wordprocessingDrawing" xmlns:wp="http://schemas.openxmlformats.org/drawingml/2006/wordprocessingDrawing" xmlns:w10="urn:schemas-microsoft-com:office:word" xmlns:w="http://schemas.openxmlformats.org/wordprocessingml/2006/main" xmlns:w14="http://schemas.microsoft.com/office/word/2010/wordml" xmlns:w15="http://schemas.microsoft.com/office/word/2012/wordml" xmlns:wpg="http://schemas.microsoft.com/office/word/2010/wordprocessingGroup" xmlns:wpi="http://schemas.microsoft.com/office/word/2010/wordprocessingInk" xmlns:wne="http://schemas.microsoft.com/office/word/2006/wordml" xmlns:wps="http://schemas.microsoft.com/office/word/2010/wordprocessingShape" mc:Ignorable="w14 w15 wp14">
+  <w:endnote w:type="separator" w:id="-1">
+    <w:p>
+      <w:pPr>
+        <w:spacing w:after="0" w:line="240" w:lineRule="auto"/>
+      </w:pPr>
+      <w:r>
+        <w:separator/>
+      </w:r>
+    </w:p>
+  </w:endnote>
+  <w:endnote w:type="continuationSeparator" w:id="0">
+    <w:p>
+      <w:pPr>
+        <w:spacing w:after="0" w:line="240" w:lineRule="auto"/>
+      </w:pPr>
+      <w:r>
+        <w:continuationSeparator/>
+      </w:r>
+    </w:p>
+  </w:endnote>
+</w:endnotes>
+</file>
+
+<file path=word/footnotes.xml><?xml version="1.0" encoding="utf-8"?>
+<w:footnotes xmlns:wpc="http://schemas.microsoft.com/office/word/2010/wordprocessingCanvas" xmlns:mo="http://schemas.microsoft.com/office/mac/office/2008/main" xmlns:mc="http://schemas.openxmlformats.org/markup-compatibility/2006" xmlns:mv="urn:schemas-microsoft-com:mac:vml" xmlns:o="urn:schemas-microsoft-com:office:office" xmlns:r="http://schemas.openxmlformats.org/officeDocument/2006/relationships" xmlns:m="http://schemas.openxmlformats.org/officeDocument/2006/math" xmlns:v="urn:schemas-microsoft-com:vml" xmlns:wp14="http://schemas.microsoft.com/office/word/2010/wordprocessingDrawing" xmlns:wp="http://schemas.openxmlformats.org/drawingml/2006/wordprocessingDrawing" xmlns:w10="urn:schemas-microsoft-com:office:word" xmlns:w="http://schemas.openxmlformats.org/wordprocessingml/2006/main" xmlns:w14="http://schemas.microsoft.com/office/word/2010/wordml" xmlns:w15="http://schemas.microsoft.com/office/word/2012/wordml" xmlns:wpg="http://schemas.microsoft.com/office/word/2010/wordprocessingGroup" xmlns:wpi="http://schemas.microsoft.com/office/word/2010/wordprocessingInk" xmlns:wne="http://schemas.microsoft.com/office/word/2006/wordml" xmlns:wps="http://schemas.microsoft.com/office/word/2010/wordprocessingShape" mc:Ignorable="w14 w15 wp14">
+  <w:footnote w:type="separator" w:id="-1">
+    <w:p>
+      <w:pPr>
+        <w:spacing w:after="0" w:line="240" w:lineRule="auto"/>
+      </w:pPr>
+      <w:r>
+        <w:separator/>
+      </w:r>
+    </w:p>
+  </w:footnote>
+  <w:footnote w:type="continuationSeparator" w:id="0">
+    <w:p>
+      <w:pPr>
+        <w:spacing w:after="0" w:line="240" w:lineRule="auto"/>
+      </w:pPr>
+      <w:r>
+        <w:continuationSeparator/>
+      </w:r>
+    </w:p>
+  </w:footnote>
+</w:footnotes>
+</file>
+
+<file path=word/header1.xml><?xml version="1.0" encoding="utf-8"?>
+<w:hdr xmlns:wpc="http://schemas.microsoft.com/office/word/2010/wordprocessingCanvas" xmlns:mo="http://schemas.microsoft.com/office/mac/office/2008/main" xmlns:mc="http://schemas.openxmlformats.org/markup-compatibility/2006" xmlns:mv="urn:schemas-microsoft-com:mac:vml" xmlns:o="urn:schemas-microsoft-com:office:office" xmlns:r="http://schemas.openxmlformats.org/officeDocument/2006/relationships" xmlns:m="http://schemas.openxmlformats.org/officeDocument/2006/math" xmlns:v="urn:schemas-microsoft-com:vml" xmlns:wp14="http://schemas.microsoft.com/office/word/2010/wordprocessingDrawing" xmlns:wp="http://schemas.openxmlformats.org/drawingml/2006/wordprocessingDrawing" xmlns:w10="urn:schemas-microsoft-com:office:word" xmlns:w="http://schemas.openxmlformats.org/wordprocessingml/2006/main" xmlns:w14="http://schemas.microsoft.com/office/word/2010/wordml" xmlns:w15="http://schemas.microsoft.com/office/word/2012/wordml" xmlns:wpg="http://schemas.microsoft.com/office/word/2010/wordprocessingGroup" xmlns:wpi="http://schemas.microsoft.com/office/word/2010/wordprocessingInk" xmlns:wne="http://schemas.microsoft.com/office/word/2006/wordml" xmlns:wps="http://schemas.microsoft.com/office/word/2010/wordprocessingShape" mc:Ignorable="w14 w15 wp14">
+  <w:p>
+    <w:pPr>
+      <w:pStyle w:val="Header"/>
+      <w:jc w:val="right"/>
+    </w:pPr>
+    <w:r>
+      <w:t>Joe Coppin</w:t>
+    </w:r>
+  </w:p>
+  <w:p>
+    <w:pPr>
+      <w:pStyle w:val="Header"/>
+      <w:jc w:val="right"/>
+    </w:pPr>
+    <w:r>
+      <w:t xml:space="preserve">Cameron </w:t>
+    </w:r>
+    <w:proofErr w:type="spellStart"/>
+    <w:r>
+      <w:t>Frandsen</w:t>
+    </w:r>
+    <w:proofErr w:type="spellEnd"/>
+  </w:p>
+  <w:p>
+    <w:pPr>
+      <w:pStyle w:val="Header"/>
+      <w:jc w:val="right"/>
+    </w:pPr>
+    <w:r>
+      <w:t xml:space="preserve">Trevor </w:t>
+    </w:r>
+    <w:proofErr w:type="spellStart"/>
+    <w:r>
+      <w:t>Jewkes</w:t>
+    </w:r>
+    <w:proofErr w:type="spellEnd"/>
+  </w:p>
+</w:hdr>
+</file>
+
 <file path=word/numbering.xml><?xml version="1.0" encoding="utf-8"?>
 <w:numbering xmlns:wpc="http://schemas.microsoft.com/office/word/2010/wordprocessingCanvas" xmlns:mo="http://schemas.microsoft.com/office/mac/office/2008/main" xmlns:mc="http://schemas.openxmlformats.org/markup-compatibility/2006" xmlns:mv="urn:schemas-microsoft-com:mac:vml" xmlns:o="urn:schemas-microsoft-com:office:office" xmlns:r="http://schemas.openxmlformats.org/officeDocument/2006/relationships" xmlns:m="http://schemas.openxmlformats.org/officeDocument/2006/math" xmlns:v="urn:schemas-microsoft-com:vml" xmlns:wp14="http://schemas.microsoft.com/office/word/2010/wordprocessingDrawing" xmlns:wp="http://schemas.openxmlformats.org/drawingml/2006/wordprocessingDrawing" xmlns:w10="urn:schemas-microsoft-com:office:word" xmlns:w="http://schemas.openxmlformats.org/wordprocessingml/2006/main" xmlns:w14="http://schemas.microsoft.com/office/word/2010/wordml" xmlns:w15="http://schemas.microsoft.com/office/word/2012/wordml" xmlns:wpg="http://schemas.microsoft.com/office/word/2010/wordprocessingGroup" xmlns:wpi="http://schemas.microsoft.com/office/word/2010/wordprocessingInk" xmlns:wne="http://schemas.microsoft.com/office/word/2006/wordml" xmlns:wps="http://schemas.microsoft.com/office/word/2010/wordprocessingShape" mc:Ignorable="w14 w15 wp14">
   <w:abstractNum w:abstractNumId="0">
+    <w:nsid w:val="359A20C7"/>
+    <w:multiLevelType w:val="hybridMultilevel"/>
+    <w:tmpl w:val="A43E5DF8"/>
+    <w:lvl w:ilvl="0" w:tplc="04090001">
+      <w:numFmt w:val="bullet"/>
+      <w:lvlText w:val=""/>
+      <w:lvlJc w:val="left"/>
+      <w:pPr>
+        <w:ind w:left="720" w:hanging="360"/>
+      </w:pPr>
+      <w:rPr>
+        <w:rFonts w:ascii="Symbol" w:eastAsia="Times New Roman" w:hAnsi="Symbol" w:cs="Times New Roman" w:hint="default"/>
+      </w:rPr>
+    </w:lvl>
+    <w:lvl w:ilvl="1" w:tplc="04090003" w:tentative="1">
+      <w:start w:val="1"/>
+      <w:numFmt w:val="bullet"/>
+      <w:lvlText w:val="o"/>
+      <w:lvlJc w:val="left"/>
+      <w:pPr>
+        <w:ind w:left="1440" w:hanging="360"/>
+      </w:pPr>
+      <w:rPr>
+        <w:rFonts w:ascii="Courier New" w:hAnsi="Courier New" w:cs="Courier New" w:hint="default"/>
+      </w:rPr>
+    </w:lvl>
+    <w:lvl w:ilvl="2" w:tplc="04090005" w:tentative="1">
+      <w:start w:val="1"/>
+      <w:numFmt w:val="bullet"/>
+      <w:lvlText w:val=""/>
+      <w:lvlJc w:val="left"/>
+      <w:pPr>
+        <w:ind w:left="2160" w:hanging="360"/>
+      </w:pPr>
+      <w:rPr>
+        <w:rFonts w:ascii="Wingdings" w:hAnsi="Wingdings" w:hint="default"/>
+      </w:rPr>
+    </w:lvl>
+    <w:lvl w:ilvl="3" w:tplc="04090001" w:tentative="1">
+      <w:start w:val="1"/>
+      <w:numFmt w:val="bullet"/>
+      <w:lvlText w:val=""/>
+      <w:lvlJc w:val="left"/>
+      <w:pPr>
+        <w:ind w:left="2880" w:hanging="360"/>
+      </w:pPr>
+      <w:rPr>
+        <w:rFonts w:ascii="Symbol" w:hAnsi="Symbol" w:hint="default"/>
+      </w:rPr>
+    </w:lvl>
+    <w:lvl w:ilvl="4" w:tplc="04090003" w:tentative="1">
+      <w:start w:val="1"/>
+      <w:numFmt w:val="bullet"/>
+      <w:lvlText w:val="o"/>
+      <w:lvlJc w:val="left"/>
+      <w:pPr>
+        <w:ind w:left="3600" w:hanging="360"/>
+      </w:pPr>
+      <w:rPr>
+        <w:rFonts w:ascii="Courier New" w:hAnsi="Courier New" w:cs="Courier New" w:hint="default"/>
+      </w:rPr>
+    </w:lvl>
+    <w:lvl w:ilvl="5" w:tplc="04090005" w:tentative="1">
+      <w:start w:val="1"/>
+      <w:numFmt w:val="bullet"/>
+      <w:lvlText w:val=""/>
+      <w:lvlJc w:val="left"/>
+      <w:pPr>
+        <w:ind w:left="4320" w:hanging="360"/>
+      </w:pPr>
+      <w:rPr>
+        <w:rFonts w:ascii="Wingdings" w:hAnsi="Wingdings" w:hint="default"/>
+      </w:rPr>
+    </w:lvl>
+    <w:lvl w:ilvl="6" w:tplc="04090001" w:tentative="1">
+      <w:start w:val="1"/>
+      <w:numFmt w:val="bullet"/>
+      <w:lvlText w:val=""/>
+      <w:lvlJc w:val="left"/>
+      <w:pPr>
+        <w:ind w:left="5040" w:hanging="360"/>
+      </w:pPr>
+      <w:rPr>
+        <w:rFonts w:ascii="Symbol" w:hAnsi="Symbol" w:hint="default"/>
+      </w:rPr>
+    </w:lvl>
+    <w:lvl w:ilvl="7" w:tplc="04090003" w:tentative="1">
+      <w:start w:val="1"/>
+      <w:numFmt w:val="bullet"/>
+      <w:lvlText w:val="o"/>
+      <w:lvlJc w:val="left"/>
+      <w:pPr>
+        <w:ind w:left="5760" w:hanging="360"/>
+      </w:pPr>
+      <w:rPr>
+        <w:rFonts w:ascii="Courier New" w:hAnsi="Courier New" w:cs="Courier New" w:hint="default"/>
+      </w:rPr>
+    </w:lvl>
+    <w:lvl w:ilvl="8" w:tplc="04090005" w:tentative="1">
+      <w:start w:val="1"/>
+      <w:numFmt w:val="bullet"/>
+      <w:lvlText w:val=""/>
+      <w:lvlJc w:val="left"/>
+      <w:pPr>
+        <w:ind w:left="6480" w:hanging="360"/>
+      </w:pPr>
+      <w:rPr>
+        <w:rFonts w:ascii="Wingdings" w:hAnsi="Wingdings" w:hint="default"/>
+      </w:rPr>
+    </w:lvl>
+  </w:abstractNum>
+  <w:abstractNum w:abstractNumId="1">
     <w:nsid w:val="4DEA543F"/>
     <w:multiLevelType w:val="hybridMultilevel"/>
     <w:tmpl w:val="F2902B1A"/>
@@ -385,6 +516,9 @@
     </w:lvl>
   </w:abstractNum>
   <w:num w:numId="1">
+    <w:abstractNumId w:val="1"/>
+  </w:num>
+  <w:num w:numId="2">
     <w:abstractNumId w:val="0"/>
   </w:num>
 </w:numbering>
@@ -908,6 +1042,58 @@
       <w:lang w:bidi="en-US"/>
     </w:rPr>
   </w:style>
+  <w:style w:type="paragraph" w:styleId="Header">
+    <w:name w:val="header"/>
+    <w:basedOn w:val="Normal"/>
+    <w:link w:val="HeaderChar"/>
+    <w:uiPriority w:val="99"/>
+    <w:unhideWhenUsed/>
+    <w:rsid w:val="00302239"/>
+    <w:pPr>
+      <w:tabs>
+        <w:tab w:val="center" w:pos="4680"/>
+        <w:tab w:val="right" w:pos="9360"/>
+      </w:tabs>
+      <w:spacing w:after="0" w:line="240" w:lineRule="auto"/>
+    </w:pPr>
+  </w:style>
+  <w:style w:type="character" w:customStyle="1" w:styleId="HeaderChar">
+    <w:name w:val="Header Char"/>
+    <w:basedOn w:val="DefaultParagraphFont"/>
+    <w:link w:val="Header"/>
+    <w:uiPriority w:val="99"/>
+    <w:rsid w:val="00302239"/>
+    <w:rPr>
+      <w:rFonts w:eastAsia="Times New Roman"/>
+      <w:lang w:bidi="en-US"/>
+    </w:rPr>
+  </w:style>
+  <w:style w:type="paragraph" w:styleId="Footer">
+    <w:name w:val="footer"/>
+    <w:basedOn w:val="Normal"/>
+    <w:link w:val="FooterChar"/>
+    <w:uiPriority w:val="99"/>
+    <w:unhideWhenUsed/>
+    <w:rsid w:val="00302239"/>
+    <w:pPr>
+      <w:tabs>
+        <w:tab w:val="center" w:pos="4680"/>
+        <w:tab w:val="right" w:pos="9360"/>
+      </w:tabs>
+      <w:spacing w:after="0" w:line="240" w:lineRule="auto"/>
+    </w:pPr>
+  </w:style>
+  <w:style w:type="character" w:customStyle="1" w:styleId="FooterChar">
+    <w:name w:val="Footer Char"/>
+    <w:basedOn w:val="DefaultParagraphFont"/>
+    <w:link w:val="Footer"/>
+    <w:uiPriority w:val="99"/>
+    <w:rsid w:val="00302239"/>
+    <w:rPr>
+      <w:rFonts w:eastAsia="Times New Roman"/>
+      <w:lang w:bidi="en-US"/>
+    </w:rPr>
+  </w:style>
 </w:styles>
 </file>
 

</xml_diff>